<commit_message>
evidencias agregadas al documento
</commit_message>
<xml_diff>
--- a/Fase 1/Evidencias Grupales/1.5_GuiaEstudiante_Fase 1_Definicion Proyecto APT (Español).docx.docx
+++ b/Fase 1/Evidencias Grupales/1.5_GuiaEstudiante_Fase 1_Definicion Proyecto APT (Español).docx.docx
@@ -1,6 +1,6 @@
 
 <file path=word/document.xml><?xml version="1.0" encoding="utf-8"?>
-<w:document xmlns:wpc="http://schemas.microsoft.com/office/word/2010/wordprocessingCanvas" xmlns:cx="http://schemas.microsoft.com/office/drawing/2014/chartex" xmlns:cx1="http://schemas.microsoft.com/office/drawing/2015/9/8/chartex" xmlns:cx2="http://schemas.microsoft.com/office/drawing/2015/10/21/chartex" xmlns:cx3="http://schemas.microsoft.com/office/drawing/2016/5/9/chartex" xmlns:cx4="http://schemas.microsoft.com/office/drawing/2016/5/10/chartex" xmlns:cx5="http://schemas.microsoft.com/office/drawing/2016/5/11/chartex" xmlns:cx6="http://schemas.microsoft.com/office/drawing/2016/5/12/chartex" xmlns:cx7="http://schemas.microsoft.com/office/drawing/2016/5/13/chartex" xmlns:cx8="http://schemas.microsoft.com/office/drawing/2016/5/14/chartex" xmlns:mc="http://schemas.openxmlformats.org/markup-compatibility/2006" xmlns:aink="http://schemas.microsoft.com/office/drawing/2016/ink" xmlns:am3d="http://schemas.microsoft.com/office/drawing/2017/model3d" xmlns:o="urn:schemas-microsoft-com:office:office" xmlns:r="http://schemas.openxmlformats.org/officeDocument/2006/relationships" xmlns:m="http://schemas.openxmlformats.org/officeDocument/2006/math" xmlns:v="urn:schemas-microsoft-com:vml" xmlns:wp14="http://schemas.microsoft.com/office/word/2010/wordprocessingDrawing" xmlns:wp="http://schemas.openxmlformats.org/drawingml/2006/wordprocessingDrawing" xmlns:w10="urn:schemas-microsoft-com:office:word" xmlns:w="http://schemas.openxmlformats.org/wordprocessingml/2006/main" xmlns:w14="http://schemas.microsoft.com/office/word/2010/wordml" xmlns:w15="http://schemas.microsoft.com/office/word/2012/wordml" xmlns:w16cex="http://schemas.microsoft.com/office/word/2018/wordml/cex" xmlns:w16cid="http://schemas.microsoft.com/office/word/2016/wordml/cid" xmlns:w16="http://schemas.microsoft.com/office/word/2018/wordml" xmlns:w16sdtdh="http://schemas.microsoft.com/office/word/2020/wordml/sdtdatahash" xmlns:w16se="http://schemas.microsoft.com/office/word/2015/wordml/symex" xmlns:wpg="http://schemas.microsoft.com/office/word/2010/wordprocessingGroup" xmlns:wpi="http://schemas.microsoft.com/office/word/2010/wordprocessingInk" xmlns:wne="http://schemas.microsoft.com/office/word/2006/wordml" xmlns:wps="http://schemas.microsoft.com/office/word/2010/wordprocessingShape" mc:Ignorable="w14 w15 w16se w16cid w16 w16cex w16sdtdh wp14">
+<w:document xmlns:wpc="http://schemas.microsoft.com/office/word/2010/wordprocessingCanvas" xmlns:cx="http://schemas.microsoft.com/office/drawing/2014/chartex" xmlns:cx1="http://schemas.microsoft.com/office/drawing/2015/9/8/chartex" xmlns:cx2="http://schemas.microsoft.com/office/drawing/2015/10/21/chartex" xmlns:cx3="http://schemas.microsoft.com/office/drawing/2016/5/9/chartex" xmlns:cx4="http://schemas.microsoft.com/office/drawing/2016/5/10/chartex" xmlns:cx5="http://schemas.microsoft.com/office/drawing/2016/5/11/chartex" xmlns:cx6="http://schemas.microsoft.com/office/drawing/2016/5/12/chartex" xmlns:cx7="http://schemas.microsoft.com/office/drawing/2016/5/13/chartex" xmlns:cx8="http://schemas.microsoft.com/office/drawing/2016/5/14/chartex" xmlns:mc="http://schemas.openxmlformats.org/markup-compatibility/2006" xmlns:aink="http://schemas.microsoft.com/office/drawing/2016/ink" xmlns:am3d="http://schemas.microsoft.com/office/drawing/2017/model3d" xmlns:o="urn:schemas-microsoft-com:office:office" xmlns:oel="http://schemas.microsoft.com/office/2019/extlst" xmlns:r="http://schemas.openxmlformats.org/officeDocument/2006/relationships" xmlns:m="http://schemas.openxmlformats.org/officeDocument/2006/math" xmlns:v="urn:schemas-microsoft-com:vml" xmlns:wp14="http://schemas.microsoft.com/office/word/2010/wordprocessingDrawing" xmlns:wp="http://schemas.openxmlformats.org/drawingml/2006/wordprocessingDrawing" xmlns:w10="urn:schemas-microsoft-com:office:word" xmlns:w="http://schemas.openxmlformats.org/wordprocessingml/2006/main" xmlns:w14="http://schemas.microsoft.com/office/word/2010/wordml" xmlns:w15="http://schemas.microsoft.com/office/word/2012/wordml" xmlns:w16cex="http://schemas.microsoft.com/office/word/2018/wordml/cex" xmlns:w16cid="http://schemas.microsoft.com/office/word/2016/wordml/cid" xmlns:w16="http://schemas.microsoft.com/office/word/2018/wordml" xmlns:w16du="http://schemas.microsoft.com/office/word/2023/wordml/word16du" xmlns:w16sdtdh="http://schemas.microsoft.com/office/word/2020/wordml/sdtdatahash" xmlns:w16sdtfl="http://schemas.microsoft.com/office/word/2024/wordml/sdtformatlock" xmlns:w16se="http://schemas.microsoft.com/office/word/2015/wordml/symex" xmlns:wpg="http://schemas.microsoft.com/office/word/2010/wordprocessingGroup" xmlns:wpi="http://schemas.microsoft.com/office/word/2010/wordprocessingInk" xmlns:wne="http://schemas.microsoft.com/office/word/2006/wordml" xmlns:wps="http://schemas.microsoft.com/office/word/2010/wordprocessingShape" mc:Ignorable="w14 w15 w16se w16cid w16 w16cex w16sdtdh w16sdtfl w16du wp14">
   <w:body>
     <w:p>
       <w:r>
@@ -3174,6 +3174,13 @@
                 <w:highlight w:val="yellow"/>
               </w:rPr>
             </w:pPr>
+            <w:r>
+              <w:rPr>
+                <w:sz w:val="18"/>
+                <w:szCs w:val="18"/>
+              </w:rPr>
+              <w:t>Avance</w:t>
+            </w:r>
           </w:p>
         </w:tc>
         <w:tc>
@@ -3201,6 +3208,13 @@
                 <w:highlight w:val="yellow"/>
               </w:rPr>
             </w:pPr>
+            <w:r>
+              <w:rPr>
+                <w:sz w:val="18"/>
+                <w:szCs w:val="18"/>
+              </w:rPr>
+              <w:t>Cronograma</w:t>
+            </w:r>
           </w:p>
         </w:tc>
         <w:tc>
@@ -3228,6 +3242,20 @@
                 <w:highlight w:val="yellow"/>
               </w:rPr>
             </w:pPr>
+            <w:r>
+              <w:rPr>
+                <w:sz w:val="18"/>
+                <w:szCs w:val="18"/>
+              </w:rPr>
+              <w:t>Planificación visual mediante carta Gantt</w:t>
+            </w:r>
+            <w:r>
+              <w:rPr>
+                <w:sz w:val="18"/>
+                <w:szCs w:val="18"/>
+              </w:rPr>
+              <w:t xml:space="preserve"> de las 18 semanas de trabajo para llevar a cabo este proyecto.</w:t>
+            </w:r>
           </w:p>
         </w:tc>
         <w:tc>
@@ -3255,6 +3283,13 @@
                 <w:highlight w:val="yellow"/>
               </w:rPr>
             </w:pPr>
+            <w:r>
+              <w:rPr>
+                <w:sz w:val="18"/>
+                <w:szCs w:val="18"/>
+              </w:rPr>
+              <w:t>Una buena herramienta para presentar la estructura que seguirá el equipo de trabajo</w:t>
+            </w:r>
           </w:p>
         </w:tc>
       </w:tr>
@@ -3287,6 +3322,13 @@
                 <w:highlight w:val="yellow"/>
               </w:rPr>
             </w:pPr>
+            <w:r>
+              <w:rPr>
+                <w:sz w:val="18"/>
+                <w:szCs w:val="18"/>
+              </w:rPr>
+              <w:t>Avance</w:t>
+            </w:r>
           </w:p>
         </w:tc>
         <w:tc>
@@ -3314,6 +3356,13 @@
                 <w:highlight w:val="yellow"/>
               </w:rPr>
             </w:pPr>
+            <w:r>
+              <w:rPr>
+                <w:sz w:val="18"/>
+                <w:szCs w:val="18"/>
+              </w:rPr>
+              <w:t xml:space="preserve">Informe ágil </w:t>
+            </w:r>
           </w:p>
         </w:tc>
         <w:tc>
@@ -3341,6 +3390,27 @@
                 <w:highlight w:val="yellow"/>
               </w:rPr>
             </w:pPr>
+            <w:r>
+              <w:rPr>
+                <w:sz w:val="18"/>
+                <w:szCs w:val="18"/>
+              </w:rPr>
+              <w:t xml:space="preserve">Documento formal que contenga detalles pertinentes </w:t>
+            </w:r>
+            <w:r>
+              <w:rPr>
+                <w:sz w:val="18"/>
+                <w:szCs w:val="18"/>
+              </w:rPr>
+              <w:t xml:space="preserve">al proyecto usando la metodología ágil como base, incluyendo requerimientos, </w:t>
+            </w:r>
+            <w:r>
+              <w:rPr>
+                <w:sz w:val="18"/>
+                <w:szCs w:val="18"/>
+              </w:rPr>
+              <w:t>problemática, justificación, entre otros.</w:t>
+            </w:r>
           </w:p>
         </w:tc>
         <w:tc>
@@ -3368,6 +3438,41 @@
                 <w:highlight w:val="yellow"/>
               </w:rPr>
             </w:pPr>
+            <w:r>
+              <w:rPr>
+                <w:sz w:val="18"/>
+                <w:szCs w:val="18"/>
+              </w:rPr>
+              <w:t xml:space="preserve">Establece de manera </w:t>
+            </w:r>
+            <w:r>
+              <w:rPr>
+                <w:sz w:val="18"/>
+                <w:szCs w:val="18"/>
+              </w:rPr>
+              <w:t>específica</w:t>
+            </w:r>
+            <w:r>
+              <w:rPr>
+                <w:sz w:val="18"/>
+                <w:szCs w:val="18"/>
+              </w:rPr>
+              <w:t xml:space="preserve"> y </w:t>
+            </w:r>
+            <w:r>
+              <w:rPr>
+                <w:sz w:val="18"/>
+                <w:szCs w:val="18"/>
+              </w:rPr>
+              <w:t>contundentes aspectos relevantes</w:t>
+            </w:r>
+            <w:r>
+              <w:rPr>
+                <w:sz w:val="18"/>
+                <w:szCs w:val="18"/>
+              </w:rPr>
+              <w:t xml:space="preserve"> que luego pueden verificarse según el resultado.</w:t>
+            </w:r>
           </w:p>
         </w:tc>
       </w:tr>
@@ -3400,6 +3505,13 @@
                 <w:highlight w:val="yellow"/>
               </w:rPr>
             </w:pPr>
+            <w:r>
+              <w:rPr>
+                <w:sz w:val="18"/>
+                <w:szCs w:val="18"/>
+              </w:rPr>
+              <w:t>Avance</w:t>
+            </w:r>
           </w:p>
         </w:tc>
         <w:tc>
@@ -3427,6 +3539,13 @@
                 <w:highlight w:val="yellow"/>
               </w:rPr>
             </w:pPr>
+            <w:r>
+              <w:rPr>
+                <w:sz w:val="18"/>
+                <w:szCs w:val="18"/>
+              </w:rPr>
+              <w:t>Planificación Sprint</w:t>
+            </w:r>
           </w:p>
         </w:tc>
         <w:tc>
@@ -3454,6 +3573,13 @@
                 <w:highlight w:val="yellow"/>
               </w:rPr>
             </w:pPr>
+            <w:r>
+              <w:rPr>
+                <w:sz w:val="18"/>
+                <w:szCs w:val="18"/>
+              </w:rPr>
+              <w:t>Documentos previos de cada sprint para definir las tareas que se deben realizar, que debe realizarse del sprint pasado si quedara algo pendiente, entre otros detalles.</w:t>
+            </w:r>
           </w:p>
         </w:tc>
         <w:tc>
@@ -3481,6 +3607,20 @@
                 <w:highlight w:val="yellow"/>
               </w:rPr>
             </w:pPr>
+            <w:r>
+              <w:rPr>
+                <w:sz w:val="18"/>
+                <w:szCs w:val="18"/>
+              </w:rPr>
+              <w:t>Permite llevar cuenta del avance de cada sprint</w:t>
+            </w:r>
+            <w:r>
+              <w:rPr>
+                <w:sz w:val="18"/>
+                <w:szCs w:val="18"/>
+              </w:rPr>
+              <w:t>, lo que evidenciaría si se llevó a cabo tal y como fue planeado o si por el contrario ocurrieron contra tiempos.</w:t>
+            </w:r>
           </w:p>
         </w:tc>
       </w:tr>
@@ -3842,23 +3982,8 @@
                 <w:sz w:val="18"/>
                 <w:szCs w:val="18"/>
               </w:rPr>
-              <w:t>Nombra las competencias o unidades de competencias que se relacionan con las diferentes actividades requeridas para el desarrollo de la actividad.</w:t>
-            </w:r>
-          </w:p>
-        </w:tc>
-        <w:tc>
-          <w:tcPr>
-            <w:tcW w:w="1575" w:type="dxa"/>
-          </w:tcPr>
-          <w:p>
-            <w:pPr>
-              <w:jc w:val="both"/>
-              <w:rPr>
-                <w:b/>
-                <w:sz w:val="18"/>
-                <w:szCs w:val="18"/>
-              </w:rPr>
-            </w:pPr>
+              <w:t xml:space="preserve">Nombra las competencias o unidades de competencias que se relacionan con las diferentes actividades requeridas para el </w:t>
+            </w:r>
             <w:r>
               <w:rPr>
                 <w:i/>
@@ -3866,6 +3991,32 @@
                 <w:sz w:val="18"/>
                 <w:szCs w:val="18"/>
               </w:rPr>
+              <w:lastRenderedPageBreak/>
+              <w:t>desarrollo de la actividad.</w:t>
+            </w:r>
+          </w:p>
+        </w:tc>
+        <w:tc>
+          <w:tcPr>
+            <w:tcW w:w="1575" w:type="dxa"/>
+          </w:tcPr>
+          <w:p>
+            <w:pPr>
+              <w:jc w:val="both"/>
+              <w:rPr>
+                <w:b/>
+                <w:sz w:val="18"/>
+                <w:szCs w:val="18"/>
+              </w:rPr>
+            </w:pPr>
+            <w:r>
+              <w:rPr>
+                <w:i/>
+                <w:color w:val="548DD4"/>
+                <w:sz w:val="18"/>
+                <w:szCs w:val="18"/>
+              </w:rPr>
+              <w:lastRenderedPageBreak/>
               <w:t>Señale el nombre de la tarea o actividad.</w:t>
             </w:r>
           </w:p>
@@ -4006,7 +4157,17 @@
                 <w:sz w:val="18"/>
                 <w:szCs w:val="18"/>
               </w:rPr>
-              <w:t>Escribe las dificultades o facilitadores que se podrían presentar durante la ejecución de cada una de las actividades propuestas para llevar a cabo el plan de trabajo.</w:t>
+              <w:t xml:space="preserve">Escribe las dificultades o facilitadores que se podrían presentar durante la ejecución de cada una de las actividades propuestas para </w:t>
+            </w:r>
+            <w:r>
+              <w:rPr>
+                <w:i/>
+                <w:color w:val="548DD4"/>
+                <w:sz w:val="18"/>
+                <w:szCs w:val="18"/>
+              </w:rPr>
+              <w:lastRenderedPageBreak/>
+              <w:t>llevar a cabo el plan de trabajo.</w:t>
             </w:r>
           </w:p>
         </w:tc>
@@ -4032,6 +4193,7 @@
                 <w:sz w:val="18"/>
                 <w:szCs w:val="18"/>
               </w:rPr>
+              <w:lastRenderedPageBreak/>
               <w:t>IMPLEMENTAR Y GESTIONAR PROYECTOS INFORMÁTICOS</w:t>
             </w:r>
           </w:p>
@@ -4074,15 +4236,7 @@
                 <w:sz w:val="18"/>
                 <w:szCs w:val="18"/>
               </w:rPr>
-              <w:t xml:space="preserve">Confeccionar un acta de constitución para definir aspectos como el alcance </w:t>
-            </w:r>
-            <w:r>
-              <w:rPr>
-                <w:sz w:val="18"/>
-                <w:szCs w:val="18"/>
-              </w:rPr>
-              <w:lastRenderedPageBreak/>
-              <w:t>del proyecto, los requerimientos, entre otros.</w:t>
+              <w:t>Confeccionar un acta de constitución para definir aspectos como el alcance del proyecto, los requerimientos, entre otros.</w:t>
             </w:r>
           </w:p>
         </w:tc>
@@ -4105,7 +4259,6 @@
                 <w:sz w:val="18"/>
                 <w:szCs w:val="18"/>
               </w:rPr>
-              <w:lastRenderedPageBreak/>
               <w:t xml:space="preserve">Microsoft </w:t>
             </w:r>
             <w:proofErr w:type="spellStart"/>
@@ -5429,6 +5582,7 @@
                 <w:sz w:val="18"/>
                 <w:szCs w:val="18"/>
               </w:rPr>
+              <w:lastRenderedPageBreak/>
               <w:t>Programación de software.</w:t>
             </w:r>
           </w:p>
@@ -5801,7 +5955,6 @@
                 <w:sz w:val="18"/>
                 <w:szCs w:val="18"/>
               </w:rPr>
-              <w:lastRenderedPageBreak/>
               <w:t>Propuesta de soluciones a través de un proyecto informático</w:t>
             </w:r>
           </w:p>
@@ -7072,7 +7225,15 @@
                 <w:sz w:val="18"/>
                 <w:szCs w:val="18"/>
               </w:rPr>
-              <w:t>Elaborar el documento que establezca el cierre formal del proyecto.</w:t>
+              <w:t xml:space="preserve">Elaborar el documento que establezca el </w:t>
+            </w:r>
+            <w:r>
+              <w:rPr>
+                <w:sz w:val="18"/>
+                <w:szCs w:val="18"/>
+              </w:rPr>
+              <w:lastRenderedPageBreak/>
+              <w:t>cierre formal del proyecto.</w:t>
             </w:r>
           </w:p>
         </w:tc>
@@ -7095,6 +7256,7 @@
                 <w:sz w:val="18"/>
                 <w:szCs w:val="18"/>
               </w:rPr>
+              <w:lastRenderedPageBreak/>
               <w:t>Microsoft Word</w:t>
             </w:r>
           </w:p>
@@ -7270,14 +7432,7 @@
               <w:rPr>
                 <w:color w:val="1F3864"/>
               </w:rPr>
-              <w:t xml:space="preserve">Busca un formato de Carta Gantt que te acomode y organiza en este las actividades planificadas en el punto anterior considerando el periodo asignado para el desarrollo de tu Proyecto APT. Debes mantener </w:t>
-            </w:r>
-            <w:r>
-              <w:rPr>
-                <w:color w:val="1F3864"/>
-              </w:rPr>
-              <w:lastRenderedPageBreak/>
-              <w:t>la temporalidad del periodo académico en el desarrollo de las tres fases que contempla la Asignatura de Portafolio de Título.</w:t>
+              <w:t>Busca un formato de Carta Gantt que te acomode y organiza en este las actividades planificadas en el punto anterior considerando el periodo asignado para el desarrollo de tu Proyecto APT. Debes mantener la temporalidad del periodo académico en el desarrollo de las tres fases que contempla la Asignatura de Portafolio de Título.</w:t>
             </w:r>
           </w:p>
         </w:tc>
@@ -11122,6 +11277,7 @@
                 <w:sz w:val="18"/>
                 <w:szCs w:val="18"/>
               </w:rPr>
+              <w:lastRenderedPageBreak/>
               <w:t>Codificación de funciones</w:t>
             </w:r>
           </w:p>
@@ -12080,7 +12236,6 @@
                 <w:sz w:val="18"/>
                 <w:szCs w:val="18"/>
               </w:rPr>
-              <w:lastRenderedPageBreak/>
               <w:t>Mejoramiento estético</w:t>
             </w:r>
           </w:p>
@@ -14008,7 +14163,7 @@
 </file>
 
 <file path=word/endnotes.xml><?xml version="1.0" encoding="utf-8"?>
-<w:endnotes xmlns:wpc="http://schemas.microsoft.com/office/word/2010/wordprocessingCanvas" xmlns:cx="http://schemas.microsoft.com/office/drawing/2014/chartex" xmlns:cx1="http://schemas.microsoft.com/office/drawing/2015/9/8/chartex" xmlns:cx2="http://schemas.microsoft.com/office/drawing/2015/10/21/chartex" xmlns:cx3="http://schemas.microsoft.com/office/drawing/2016/5/9/chartex" xmlns:cx4="http://schemas.microsoft.com/office/drawing/2016/5/10/chartex" xmlns:cx5="http://schemas.microsoft.com/office/drawing/2016/5/11/chartex" xmlns:cx6="http://schemas.microsoft.com/office/drawing/2016/5/12/chartex" xmlns:cx7="http://schemas.microsoft.com/office/drawing/2016/5/13/chartex" xmlns:cx8="http://schemas.microsoft.com/office/drawing/2016/5/14/chartex" xmlns:mc="http://schemas.openxmlformats.org/markup-compatibility/2006" xmlns:aink="http://schemas.microsoft.com/office/drawing/2016/ink" xmlns:am3d="http://schemas.microsoft.com/office/drawing/2017/model3d" xmlns:o="urn:schemas-microsoft-com:office:office" xmlns:r="http://schemas.openxmlformats.org/officeDocument/2006/relationships" xmlns:m="http://schemas.openxmlformats.org/officeDocument/2006/math" xmlns:v="urn:schemas-microsoft-com:vml" xmlns:wp14="http://schemas.microsoft.com/office/word/2010/wordprocessingDrawing" xmlns:wp="http://schemas.openxmlformats.org/drawingml/2006/wordprocessingDrawing" xmlns:w10="urn:schemas-microsoft-com:office:word" xmlns:w="http://schemas.openxmlformats.org/wordprocessingml/2006/main" xmlns:w14="http://schemas.microsoft.com/office/word/2010/wordml" xmlns:w15="http://schemas.microsoft.com/office/word/2012/wordml" xmlns:w16cex="http://schemas.microsoft.com/office/word/2018/wordml/cex" xmlns:w16cid="http://schemas.microsoft.com/office/word/2016/wordml/cid" xmlns:w16="http://schemas.microsoft.com/office/word/2018/wordml" xmlns:w16sdtdh="http://schemas.microsoft.com/office/word/2020/wordml/sdtdatahash" xmlns:w16se="http://schemas.microsoft.com/office/word/2015/wordml/symex" xmlns:wpg="http://schemas.microsoft.com/office/word/2010/wordprocessingGroup" xmlns:wpi="http://schemas.microsoft.com/office/word/2010/wordprocessingInk" xmlns:wne="http://schemas.microsoft.com/office/word/2006/wordml" xmlns:wps="http://schemas.microsoft.com/office/word/2010/wordprocessingShape" mc:Ignorable="w14 w15 w16se w16cid w16 w16cex w16sdtdh wp14">
+<w:endnotes xmlns:wpc="http://schemas.microsoft.com/office/word/2010/wordprocessingCanvas" xmlns:cx="http://schemas.microsoft.com/office/drawing/2014/chartex" xmlns:cx1="http://schemas.microsoft.com/office/drawing/2015/9/8/chartex" xmlns:cx2="http://schemas.microsoft.com/office/drawing/2015/10/21/chartex" xmlns:cx3="http://schemas.microsoft.com/office/drawing/2016/5/9/chartex" xmlns:cx4="http://schemas.microsoft.com/office/drawing/2016/5/10/chartex" xmlns:cx5="http://schemas.microsoft.com/office/drawing/2016/5/11/chartex" xmlns:cx6="http://schemas.microsoft.com/office/drawing/2016/5/12/chartex" xmlns:cx7="http://schemas.microsoft.com/office/drawing/2016/5/13/chartex" xmlns:cx8="http://schemas.microsoft.com/office/drawing/2016/5/14/chartex" xmlns:mc="http://schemas.openxmlformats.org/markup-compatibility/2006" xmlns:aink="http://schemas.microsoft.com/office/drawing/2016/ink" xmlns:am3d="http://schemas.microsoft.com/office/drawing/2017/model3d" xmlns:o="urn:schemas-microsoft-com:office:office" xmlns:oel="http://schemas.microsoft.com/office/2019/extlst" xmlns:r="http://schemas.openxmlformats.org/officeDocument/2006/relationships" xmlns:m="http://schemas.openxmlformats.org/officeDocument/2006/math" xmlns:v="urn:schemas-microsoft-com:vml" xmlns:wp14="http://schemas.microsoft.com/office/word/2010/wordprocessingDrawing" xmlns:wp="http://schemas.openxmlformats.org/drawingml/2006/wordprocessingDrawing" xmlns:w10="urn:schemas-microsoft-com:office:word" xmlns:w="http://schemas.openxmlformats.org/wordprocessingml/2006/main" xmlns:w14="http://schemas.microsoft.com/office/word/2010/wordml" xmlns:w15="http://schemas.microsoft.com/office/word/2012/wordml" xmlns:w16cex="http://schemas.microsoft.com/office/word/2018/wordml/cex" xmlns:w16cid="http://schemas.microsoft.com/office/word/2016/wordml/cid" xmlns:w16="http://schemas.microsoft.com/office/word/2018/wordml" xmlns:w16du="http://schemas.microsoft.com/office/word/2023/wordml/word16du" xmlns:w16sdtdh="http://schemas.microsoft.com/office/word/2020/wordml/sdtdatahash" xmlns:w16sdtfl="http://schemas.microsoft.com/office/word/2024/wordml/sdtformatlock" xmlns:w16se="http://schemas.microsoft.com/office/word/2015/wordml/symex" xmlns:wpg="http://schemas.microsoft.com/office/word/2010/wordprocessingGroup" xmlns:wpi="http://schemas.microsoft.com/office/word/2010/wordprocessingInk" xmlns:wne="http://schemas.microsoft.com/office/word/2006/wordml" xmlns:wps="http://schemas.microsoft.com/office/word/2010/wordprocessingShape" mc:Ignorable="w14 w15 w16se w16cid w16 w16cex w16sdtdh w16sdtfl w16du wp14">
   <w:endnote w:type="separator" w:id="-1">
     <w:p>
       <w:pPr>
@@ -14033,7 +14188,7 @@
 </file>
 
 <file path=word/footnotes.xml><?xml version="1.0" encoding="utf-8"?>
-<w:footnotes xmlns:wpc="http://schemas.microsoft.com/office/word/2010/wordprocessingCanvas" xmlns:cx="http://schemas.microsoft.com/office/drawing/2014/chartex" xmlns:cx1="http://schemas.microsoft.com/office/drawing/2015/9/8/chartex" xmlns:cx2="http://schemas.microsoft.com/office/drawing/2015/10/21/chartex" xmlns:cx3="http://schemas.microsoft.com/office/drawing/2016/5/9/chartex" xmlns:cx4="http://schemas.microsoft.com/office/drawing/2016/5/10/chartex" xmlns:cx5="http://schemas.microsoft.com/office/drawing/2016/5/11/chartex" xmlns:cx6="http://schemas.microsoft.com/office/drawing/2016/5/12/chartex" xmlns:cx7="http://schemas.microsoft.com/office/drawing/2016/5/13/chartex" xmlns:cx8="http://schemas.microsoft.com/office/drawing/2016/5/14/chartex" xmlns:mc="http://schemas.openxmlformats.org/markup-compatibility/2006" xmlns:aink="http://schemas.microsoft.com/office/drawing/2016/ink" xmlns:am3d="http://schemas.microsoft.com/office/drawing/2017/model3d" xmlns:o="urn:schemas-microsoft-com:office:office" xmlns:r="http://schemas.openxmlformats.org/officeDocument/2006/relationships" xmlns:m="http://schemas.openxmlformats.org/officeDocument/2006/math" xmlns:v="urn:schemas-microsoft-com:vml" xmlns:wp14="http://schemas.microsoft.com/office/word/2010/wordprocessingDrawing" xmlns:wp="http://schemas.openxmlformats.org/drawingml/2006/wordprocessingDrawing" xmlns:w10="urn:schemas-microsoft-com:office:word" xmlns:w="http://schemas.openxmlformats.org/wordprocessingml/2006/main" xmlns:w14="http://schemas.microsoft.com/office/word/2010/wordml" xmlns:w15="http://schemas.microsoft.com/office/word/2012/wordml" xmlns:w16cex="http://schemas.microsoft.com/office/word/2018/wordml/cex" xmlns:w16cid="http://schemas.microsoft.com/office/word/2016/wordml/cid" xmlns:w16="http://schemas.microsoft.com/office/word/2018/wordml" xmlns:w16sdtdh="http://schemas.microsoft.com/office/word/2020/wordml/sdtdatahash" xmlns:w16se="http://schemas.microsoft.com/office/word/2015/wordml/symex" xmlns:wpg="http://schemas.microsoft.com/office/word/2010/wordprocessingGroup" xmlns:wpi="http://schemas.microsoft.com/office/word/2010/wordprocessingInk" xmlns:wne="http://schemas.microsoft.com/office/word/2006/wordml" xmlns:wps="http://schemas.microsoft.com/office/word/2010/wordprocessingShape" mc:Ignorable="w14 w15 w16se w16cid w16 w16cex w16sdtdh wp14">
+<w:footnotes xmlns:wpc="http://schemas.microsoft.com/office/word/2010/wordprocessingCanvas" xmlns:cx="http://schemas.microsoft.com/office/drawing/2014/chartex" xmlns:cx1="http://schemas.microsoft.com/office/drawing/2015/9/8/chartex" xmlns:cx2="http://schemas.microsoft.com/office/drawing/2015/10/21/chartex" xmlns:cx3="http://schemas.microsoft.com/office/drawing/2016/5/9/chartex" xmlns:cx4="http://schemas.microsoft.com/office/drawing/2016/5/10/chartex" xmlns:cx5="http://schemas.microsoft.com/office/drawing/2016/5/11/chartex" xmlns:cx6="http://schemas.microsoft.com/office/drawing/2016/5/12/chartex" xmlns:cx7="http://schemas.microsoft.com/office/drawing/2016/5/13/chartex" xmlns:cx8="http://schemas.microsoft.com/office/drawing/2016/5/14/chartex" xmlns:mc="http://schemas.openxmlformats.org/markup-compatibility/2006" xmlns:aink="http://schemas.microsoft.com/office/drawing/2016/ink" xmlns:am3d="http://schemas.microsoft.com/office/drawing/2017/model3d" xmlns:o="urn:schemas-microsoft-com:office:office" xmlns:oel="http://schemas.microsoft.com/office/2019/extlst" xmlns:r="http://schemas.openxmlformats.org/officeDocument/2006/relationships" xmlns:m="http://schemas.openxmlformats.org/officeDocument/2006/math" xmlns:v="urn:schemas-microsoft-com:vml" xmlns:wp14="http://schemas.microsoft.com/office/word/2010/wordprocessingDrawing" xmlns:wp="http://schemas.openxmlformats.org/drawingml/2006/wordprocessingDrawing" xmlns:w10="urn:schemas-microsoft-com:office:word" xmlns:w="http://schemas.openxmlformats.org/wordprocessingml/2006/main" xmlns:w14="http://schemas.microsoft.com/office/word/2010/wordml" xmlns:w15="http://schemas.microsoft.com/office/word/2012/wordml" xmlns:w16cex="http://schemas.microsoft.com/office/word/2018/wordml/cex" xmlns:w16cid="http://schemas.microsoft.com/office/word/2016/wordml/cid" xmlns:w16="http://schemas.microsoft.com/office/word/2018/wordml" xmlns:w16du="http://schemas.microsoft.com/office/word/2023/wordml/word16du" xmlns:w16sdtdh="http://schemas.microsoft.com/office/word/2020/wordml/sdtdatahash" xmlns:w16sdtfl="http://schemas.microsoft.com/office/word/2024/wordml/sdtformatlock" xmlns:w16se="http://schemas.microsoft.com/office/word/2015/wordml/symex" xmlns:wpg="http://schemas.microsoft.com/office/word/2010/wordprocessingGroup" xmlns:wpi="http://schemas.microsoft.com/office/word/2010/wordprocessingInk" xmlns:wne="http://schemas.microsoft.com/office/word/2006/wordml" xmlns:wps="http://schemas.microsoft.com/office/word/2010/wordprocessingShape" mc:Ignorable="w14 w15 w16se w16cid w16 w16cex w16sdtdh w16sdtfl w16du wp14">
   <w:footnote w:type="separator" w:id="-1">
     <w:p>
       <w:pPr>
@@ -14099,7 +14254,7 @@
 </file>
 
 <file path=word/header1.xml><?xml version="1.0" encoding="utf-8"?>
-<w:hdr xmlns:wpc="http://schemas.microsoft.com/office/word/2010/wordprocessingCanvas" xmlns:cx="http://schemas.microsoft.com/office/drawing/2014/chartex" xmlns:cx1="http://schemas.microsoft.com/office/drawing/2015/9/8/chartex" xmlns:cx2="http://schemas.microsoft.com/office/drawing/2015/10/21/chartex" xmlns:cx3="http://schemas.microsoft.com/office/drawing/2016/5/9/chartex" xmlns:cx4="http://schemas.microsoft.com/office/drawing/2016/5/10/chartex" xmlns:cx5="http://schemas.microsoft.com/office/drawing/2016/5/11/chartex" xmlns:cx6="http://schemas.microsoft.com/office/drawing/2016/5/12/chartex" xmlns:cx7="http://schemas.microsoft.com/office/drawing/2016/5/13/chartex" xmlns:cx8="http://schemas.microsoft.com/office/drawing/2016/5/14/chartex" xmlns:mc="http://schemas.openxmlformats.org/markup-compatibility/2006" xmlns:aink="http://schemas.microsoft.com/office/drawing/2016/ink" xmlns:am3d="http://schemas.microsoft.com/office/drawing/2017/model3d" xmlns:o="urn:schemas-microsoft-com:office:office" xmlns:r="http://schemas.openxmlformats.org/officeDocument/2006/relationships" xmlns:m="http://schemas.openxmlformats.org/officeDocument/2006/math" xmlns:v="urn:schemas-microsoft-com:vml" xmlns:wp14="http://schemas.microsoft.com/office/word/2010/wordprocessingDrawing" xmlns:wp="http://schemas.openxmlformats.org/drawingml/2006/wordprocessingDrawing" xmlns:w10="urn:schemas-microsoft-com:office:word" xmlns:w="http://schemas.openxmlformats.org/wordprocessingml/2006/main" xmlns:w14="http://schemas.microsoft.com/office/word/2010/wordml" xmlns:w15="http://schemas.microsoft.com/office/word/2012/wordml" xmlns:w16cex="http://schemas.microsoft.com/office/word/2018/wordml/cex" xmlns:w16cid="http://schemas.microsoft.com/office/word/2016/wordml/cid" xmlns:w16="http://schemas.microsoft.com/office/word/2018/wordml" xmlns:w16sdtdh="http://schemas.microsoft.com/office/word/2020/wordml/sdtdatahash" xmlns:w16se="http://schemas.microsoft.com/office/word/2015/wordml/symex" xmlns:wpg="http://schemas.microsoft.com/office/word/2010/wordprocessingGroup" xmlns:wpi="http://schemas.microsoft.com/office/word/2010/wordprocessingInk" xmlns:wne="http://schemas.microsoft.com/office/word/2006/wordml" xmlns:wps="http://schemas.microsoft.com/office/word/2010/wordprocessingShape" mc:Ignorable="w14 w15 w16se w16cid w16 w16cex w16sdtdh wp14">
+<w:hdr xmlns:wpc="http://schemas.microsoft.com/office/word/2010/wordprocessingCanvas" xmlns:cx="http://schemas.microsoft.com/office/drawing/2014/chartex" xmlns:cx1="http://schemas.microsoft.com/office/drawing/2015/9/8/chartex" xmlns:cx2="http://schemas.microsoft.com/office/drawing/2015/10/21/chartex" xmlns:cx3="http://schemas.microsoft.com/office/drawing/2016/5/9/chartex" xmlns:cx4="http://schemas.microsoft.com/office/drawing/2016/5/10/chartex" xmlns:cx5="http://schemas.microsoft.com/office/drawing/2016/5/11/chartex" xmlns:cx6="http://schemas.microsoft.com/office/drawing/2016/5/12/chartex" xmlns:cx7="http://schemas.microsoft.com/office/drawing/2016/5/13/chartex" xmlns:cx8="http://schemas.microsoft.com/office/drawing/2016/5/14/chartex" xmlns:mc="http://schemas.openxmlformats.org/markup-compatibility/2006" xmlns:aink="http://schemas.microsoft.com/office/drawing/2016/ink" xmlns:am3d="http://schemas.microsoft.com/office/drawing/2017/model3d" xmlns:o="urn:schemas-microsoft-com:office:office" xmlns:oel="http://schemas.microsoft.com/office/2019/extlst" xmlns:r="http://schemas.openxmlformats.org/officeDocument/2006/relationships" xmlns:m="http://schemas.openxmlformats.org/officeDocument/2006/math" xmlns:v="urn:schemas-microsoft-com:vml" xmlns:wp14="http://schemas.microsoft.com/office/word/2010/wordprocessingDrawing" xmlns:wp="http://schemas.openxmlformats.org/drawingml/2006/wordprocessingDrawing" xmlns:w10="urn:schemas-microsoft-com:office:word" xmlns:w="http://schemas.openxmlformats.org/wordprocessingml/2006/main" xmlns:w14="http://schemas.microsoft.com/office/word/2010/wordml" xmlns:w15="http://schemas.microsoft.com/office/word/2012/wordml" xmlns:w16cex="http://schemas.microsoft.com/office/word/2018/wordml/cex" xmlns:w16cid="http://schemas.microsoft.com/office/word/2016/wordml/cid" xmlns:w16="http://schemas.microsoft.com/office/word/2018/wordml" xmlns:w16du="http://schemas.microsoft.com/office/word/2023/wordml/word16du" xmlns:w16sdtdh="http://schemas.microsoft.com/office/word/2020/wordml/sdtdatahash" xmlns:w16sdtfl="http://schemas.microsoft.com/office/word/2024/wordml/sdtformatlock" xmlns:w16se="http://schemas.microsoft.com/office/word/2015/wordml/symex" xmlns:wpg="http://schemas.microsoft.com/office/word/2010/wordprocessingGroup" xmlns:wpi="http://schemas.microsoft.com/office/word/2010/wordprocessingInk" xmlns:wne="http://schemas.microsoft.com/office/word/2006/wordml" xmlns:wps="http://schemas.microsoft.com/office/word/2010/wordprocessingShape" mc:Ignorable="w14 w15 w16se w16cid w16 w16cex w16sdtdh w16sdtfl w16du wp14">
   <w:p>
     <w:pPr>
       <w:widowControl w:val="0"/>
@@ -14284,7 +14439,7 @@
 </file>
 
 <file path=word/numbering.xml><?xml version="1.0" encoding="utf-8"?>
-<w:numbering xmlns:wpc="http://schemas.microsoft.com/office/word/2010/wordprocessingCanvas" xmlns:cx="http://schemas.microsoft.com/office/drawing/2014/chartex" xmlns:cx1="http://schemas.microsoft.com/office/drawing/2015/9/8/chartex" xmlns:cx2="http://schemas.microsoft.com/office/drawing/2015/10/21/chartex" xmlns:cx3="http://schemas.microsoft.com/office/drawing/2016/5/9/chartex" xmlns:cx4="http://schemas.microsoft.com/office/drawing/2016/5/10/chartex" xmlns:cx5="http://schemas.microsoft.com/office/drawing/2016/5/11/chartex" xmlns:cx6="http://schemas.microsoft.com/office/drawing/2016/5/12/chartex" xmlns:cx7="http://schemas.microsoft.com/office/drawing/2016/5/13/chartex" xmlns:cx8="http://schemas.microsoft.com/office/drawing/2016/5/14/chartex" xmlns:mc="http://schemas.openxmlformats.org/markup-compatibility/2006" xmlns:aink="http://schemas.microsoft.com/office/drawing/2016/ink" xmlns:am3d="http://schemas.microsoft.com/office/drawing/2017/model3d" xmlns:o="urn:schemas-microsoft-com:office:office" xmlns:r="http://schemas.openxmlformats.org/officeDocument/2006/relationships" xmlns:m="http://schemas.openxmlformats.org/officeDocument/2006/math" xmlns:v="urn:schemas-microsoft-com:vml" xmlns:wp14="http://schemas.microsoft.com/office/word/2010/wordprocessingDrawing" xmlns:wp="http://schemas.openxmlformats.org/drawingml/2006/wordprocessingDrawing" xmlns:w10="urn:schemas-microsoft-com:office:word" xmlns:w="http://schemas.openxmlformats.org/wordprocessingml/2006/main" xmlns:w14="http://schemas.microsoft.com/office/word/2010/wordml" xmlns:w15="http://schemas.microsoft.com/office/word/2012/wordml" xmlns:w16cex="http://schemas.microsoft.com/office/word/2018/wordml/cex" xmlns:w16cid="http://schemas.microsoft.com/office/word/2016/wordml/cid" xmlns:w16="http://schemas.microsoft.com/office/word/2018/wordml" xmlns:w16sdtdh="http://schemas.microsoft.com/office/word/2020/wordml/sdtdatahash" xmlns:w16se="http://schemas.microsoft.com/office/word/2015/wordml/symex" xmlns:wpg="http://schemas.microsoft.com/office/word/2010/wordprocessingGroup" xmlns:wpi="http://schemas.microsoft.com/office/word/2010/wordprocessingInk" xmlns:wne="http://schemas.microsoft.com/office/word/2006/wordml" xmlns:wps="http://schemas.microsoft.com/office/word/2010/wordprocessingShape" mc:Ignorable="w14 w15 w16se w16cid w16 w16cex w16sdtdh wp14">
+<w:numbering xmlns:wpc="http://schemas.microsoft.com/office/word/2010/wordprocessingCanvas" xmlns:cx="http://schemas.microsoft.com/office/drawing/2014/chartex" xmlns:cx1="http://schemas.microsoft.com/office/drawing/2015/9/8/chartex" xmlns:cx2="http://schemas.microsoft.com/office/drawing/2015/10/21/chartex" xmlns:cx3="http://schemas.microsoft.com/office/drawing/2016/5/9/chartex" xmlns:cx4="http://schemas.microsoft.com/office/drawing/2016/5/10/chartex" xmlns:cx5="http://schemas.microsoft.com/office/drawing/2016/5/11/chartex" xmlns:cx6="http://schemas.microsoft.com/office/drawing/2016/5/12/chartex" xmlns:cx7="http://schemas.microsoft.com/office/drawing/2016/5/13/chartex" xmlns:cx8="http://schemas.microsoft.com/office/drawing/2016/5/14/chartex" xmlns:mc="http://schemas.openxmlformats.org/markup-compatibility/2006" xmlns:aink="http://schemas.microsoft.com/office/drawing/2016/ink" xmlns:am3d="http://schemas.microsoft.com/office/drawing/2017/model3d" xmlns:o="urn:schemas-microsoft-com:office:office" xmlns:oel="http://schemas.microsoft.com/office/2019/extlst" xmlns:r="http://schemas.openxmlformats.org/officeDocument/2006/relationships" xmlns:m="http://schemas.openxmlformats.org/officeDocument/2006/math" xmlns:v="urn:schemas-microsoft-com:vml" xmlns:wp14="http://schemas.microsoft.com/office/word/2010/wordprocessingDrawing" xmlns:wp="http://schemas.openxmlformats.org/drawingml/2006/wordprocessingDrawing" xmlns:w10="urn:schemas-microsoft-com:office:word" xmlns:w="http://schemas.openxmlformats.org/wordprocessingml/2006/main" xmlns:w14="http://schemas.microsoft.com/office/word/2010/wordml" xmlns:w15="http://schemas.microsoft.com/office/word/2012/wordml" xmlns:w16cex="http://schemas.microsoft.com/office/word/2018/wordml/cex" xmlns:w16cid="http://schemas.microsoft.com/office/word/2016/wordml/cid" xmlns:w16="http://schemas.microsoft.com/office/word/2018/wordml" xmlns:w16du="http://schemas.microsoft.com/office/word/2023/wordml/word16du" xmlns:w16sdtdh="http://schemas.microsoft.com/office/word/2020/wordml/sdtdatahash" xmlns:w16sdtfl="http://schemas.microsoft.com/office/word/2024/wordml/sdtformatlock" xmlns:w16se="http://schemas.microsoft.com/office/word/2015/wordml/symex" xmlns:wpg="http://schemas.microsoft.com/office/word/2010/wordprocessingGroup" xmlns:wpi="http://schemas.microsoft.com/office/word/2010/wordprocessingInk" xmlns:wne="http://schemas.microsoft.com/office/word/2006/wordml" xmlns:wps="http://schemas.microsoft.com/office/word/2010/wordprocessingShape" mc:Ignorable="w14 w15 w16se w16cid w16 w16cex w16sdtdh w16sdtfl w16du wp14">
   <w:abstractNum w:abstractNumId="0" w15:restartNumberingAfterBreak="0">
     <w:nsid w:val="3F8805B3"/>
     <w:multiLevelType w:val="multilevel"/>
@@ -14487,17 +14642,17 @@
       </w:rPr>
     </w:lvl>
   </w:abstractNum>
-  <w:num w:numId="1">
+  <w:num w:numId="1" w16cid:durableId="1528176226">
     <w:abstractNumId w:val="1"/>
   </w:num>
-  <w:num w:numId="2">
+  <w:num w:numId="2" w16cid:durableId="423964262">
     <w:abstractNumId w:val="0"/>
   </w:num>
 </w:numbering>
 </file>
 
 <file path=word/styles.xml><?xml version="1.0" encoding="utf-8"?>
-<w:styles xmlns:mc="http://schemas.openxmlformats.org/markup-compatibility/2006" xmlns:r="http://schemas.openxmlformats.org/officeDocument/2006/relationships" xmlns:w="http://schemas.openxmlformats.org/wordprocessingml/2006/main" xmlns:w14="http://schemas.microsoft.com/office/word/2010/wordml" xmlns:w15="http://schemas.microsoft.com/office/word/2012/wordml" xmlns:w16cex="http://schemas.microsoft.com/office/word/2018/wordml/cex" xmlns:w16cid="http://schemas.microsoft.com/office/word/2016/wordml/cid" xmlns:w16="http://schemas.microsoft.com/office/word/2018/wordml" xmlns:w16sdtdh="http://schemas.microsoft.com/office/word/2020/wordml/sdtdatahash" xmlns:w16se="http://schemas.microsoft.com/office/word/2015/wordml/symex" mc:Ignorable="w14 w15 w16se w16cid w16 w16cex w16sdtdh">
+<w:styles xmlns:mc="http://schemas.openxmlformats.org/markup-compatibility/2006" xmlns:r="http://schemas.openxmlformats.org/officeDocument/2006/relationships" xmlns:w="http://schemas.openxmlformats.org/wordprocessingml/2006/main" xmlns:w14="http://schemas.microsoft.com/office/word/2010/wordml" xmlns:w15="http://schemas.microsoft.com/office/word/2012/wordml" xmlns:w16cex="http://schemas.microsoft.com/office/word/2018/wordml/cex" xmlns:w16cid="http://schemas.microsoft.com/office/word/2016/wordml/cid" xmlns:w16="http://schemas.microsoft.com/office/word/2018/wordml" xmlns:w16du="http://schemas.microsoft.com/office/word/2023/wordml/word16du" xmlns:w16sdtdh="http://schemas.microsoft.com/office/word/2020/wordml/sdtdatahash" xmlns:w16sdtfl="http://schemas.microsoft.com/office/word/2024/wordml/sdtformatlock" xmlns:w16se="http://schemas.microsoft.com/office/word/2015/wordml/symex" mc:Ignorable="w14 w15 w16se w16cid w16 w16cex w16sdtdh w16sdtfl w16du">
   <w:docDefaults>
     <w:rPrDefault>
       <w:rPr>

</xml_diff>

<commit_message>
agregadas competenecias a la actividades 1.5
</commit_message>
<xml_diff>
--- a/Fase 1/Evidencias Grupales/1.5_GuiaEstudiante_Fase 1_Definicion Proyecto APT (Español).docx.docx
+++ b/Fase 1/Evidencias Grupales/1.5_GuiaEstudiante_Fase 1_Definicion Proyecto APT (Español).docx.docx
@@ -4218,7 +4218,7 @@
                 <w:szCs w:val="18"/>
               </w:rPr>
               <w:lastRenderedPageBreak/>
-              <w:t>IMPLEMENTAR Y GESTIONAR PROYECTOS INFORMÁTICOS</w:t>
+              <w:t>Gestión de proyectos informáticos</w:t>
             </w:r>
           </w:p>
         </w:tc>
@@ -4420,7 +4420,7 @@
                 <w:sz w:val="18"/>
                 <w:szCs w:val="18"/>
               </w:rPr>
-              <w:t>Analizar proyectos informáticos</w:t>
+              <w:t>Gestión de proyectos informáticos</w:t>
             </w:r>
           </w:p>
         </w:tc>
@@ -4598,7 +4598,7 @@
                 <w:sz w:val="18"/>
                 <w:szCs w:val="18"/>
               </w:rPr>
-              <w:t>Diseño de proyectos informáticos</w:t>
+              <w:t>Construir modelos de datos</w:t>
             </w:r>
           </w:p>
         </w:tc>
@@ -4762,7 +4762,7 @@
                 <w:sz w:val="18"/>
                 <w:szCs w:val="18"/>
               </w:rPr>
-              <w:t>Desarrollo de proyectos informáticos</w:t>
+              <w:t>Desarrollar soluciones de software</w:t>
             </w:r>
           </w:p>
         </w:tc>
@@ -4947,7 +4947,7 @@
                 <w:sz w:val="18"/>
                 <w:szCs w:val="18"/>
               </w:rPr>
-              <w:t>Integración de seguridad eficiente en proyectos informáticos</w:t>
+              <w:t xml:space="preserve">Construir modelos arquitectónicos </w:t>
             </w:r>
           </w:p>
         </w:tc>
@@ -5118,7 +5118,7 @@
                 <w:sz w:val="18"/>
                 <w:szCs w:val="18"/>
               </w:rPr>
-              <w:t>Integración de pruebas de calidad de proyectos informáticos.</w:t>
+              <w:t>Desarrollar soluciones de software</w:t>
             </w:r>
           </w:p>
         </w:tc>
@@ -5139,7 +5139,7 @@
                 <w:sz w:val="18"/>
                 <w:szCs w:val="18"/>
               </w:rPr>
-              <w:t>Elaborar matriz de trazabilidad</w:t>
+              <w:t>Crear y configurar el proyecto Django</w:t>
             </w:r>
           </w:p>
         </w:tc>
@@ -5162,7 +5162,7 @@
                 <w:sz w:val="18"/>
                 <w:szCs w:val="18"/>
               </w:rPr>
-              <w:t>Confeccionar el documento para llevar registros del avance de cada función a programar</w:t>
+              <w:t>Iniciar con el proyecto Django y las configuraciones pertinentes.</w:t>
             </w:r>
           </w:p>
         </w:tc>
@@ -5174,18 +5174,32 @@
             <w:pPr>
               <w:jc w:val="both"/>
               <w:rPr>
-                <w:i/>
-                <w:color w:val="548DD4"/>
-                <w:sz w:val="18"/>
-                <w:szCs w:val="18"/>
-              </w:rPr>
-            </w:pPr>
-            <w:r>
-              <w:rPr>
-                <w:sz w:val="18"/>
-                <w:szCs w:val="18"/>
-              </w:rPr>
-              <w:t>Microsoft Word</w:t>
+                <w:sz w:val="18"/>
+                <w:szCs w:val="18"/>
+              </w:rPr>
+            </w:pPr>
+            <w:r>
+              <w:rPr>
+                <w:sz w:val="18"/>
+                <w:szCs w:val="18"/>
+              </w:rPr>
+              <w:t>Python</w:t>
+            </w:r>
+          </w:p>
+          <w:p>
+            <w:pPr>
+              <w:jc w:val="both"/>
+              <w:rPr>
+                <w:sz w:val="18"/>
+                <w:szCs w:val="18"/>
+              </w:rPr>
+            </w:pPr>
+            <w:r>
+              <w:rPr>
+                <w:sz w:val="18"/>
+                <w:szCs w:val="18"/>
+              </w:rPr>
+              <w:t>Django</w:t>
             </w:r>
           </w:p>
         </w:tc>
@@ -5282,7 +5296,7 @@
                 <w:sz w:val="18"/>
                 <w:szCs w:val="18"/>
               </w:rPr>
-              <w:t>Integración de sistemas externos a proyectos informáticos.</w:t>
+              <w:t>Desarrollar soluciones de software</w:t>
             </w:r>
           </w:p>
         </w:tc>
@@ -5303,7 +5317,7 @@
                 <w:sz w:val="18"/>
                 <w:szCs w:val="18"/>
               </w:rPr>
-              <w:t>Crear y configurar el proyecto Django</w:t>
+              <w:t>Creación de modelos de datos en proyecto</w:t>
             </w:r>
           </w:p>
         </w:tc>
@@ -5326,7 +5340,7 @@
                 <w:sz w:val="18"/>
                 <w:szCs w:val="18"/>
               </w:rPr>
-              <w:t>Iniciar con el proyecto Django y las configuraciones pertinentes.</w:t>
+              <w:t>Agregar los modelos de datos equivalentes a tablas dentro del proyecto Django</w:t>
             </w:r>
           </w:p>
         </w:tc>
@@ -5389,7 +5403,7 @@
                 <w:sz w:val="18"/>
                 <w:szCs w:val="18"/>
               </w:rPr>
-              <w:t>2 horas</w:t>
+              <w:t>4 horas</w:t>
             </w:r>
           </w:p>
         </w:tc>
@@ -5416,7 +5430,7 @@
                 <w:sz w:val="18"/>
                 <w:szCs w:val="18"/>
               </w:rPr>
-              <w:t>Alexander Hernández</w:t>
+              <w:t>Abel Sánchez</w:t>
             </w:r>
           </w:p>
         </w:tc>
@@ -5460,7 +5474,7 @@
                 <w:sz w:val="18"/>
                 <w:szCs w:val="18"/>
               </w:rPr>
-              <w:t>Análisis y planificación de requerimientos.</w:t>
+              <w:t>Desarrollar soluciones de software</w:t>
             </w:r>
           </w:p>
         </w:tc>
@@ -5481,7 +5495,7 @@
                 <w:sz w:val="18"/>
                 <w:szCs w:val="18"/>
               </w:rPr>
-              <w:t>Creación de modelos de datos en proyecto</w:t>
+              <w:t>Creación de plantillas y páginas</w:t>
             </w:r>
           </w:p>
         </w:tc>
@@ -5504,15 +5518,7 @@
                 <w:sz w:val="18"/>
                 <w:szCs w:val="18"/>
               </w:rPr>
-              <w:t xml:space="preserve">Agregar los modelos de datos equivalentes a </w:t>
-            </w:r>
-            <w:r>
-              <w:rPr>
-                <w:sz w:val="18"/>
-                <w:szCs w:val="18"/>
-              </w:rPr>
-              <w:lastRenderedPageBreak/>
-              <w:t>tablas dentro del proyecto Django</w:t>
+              <w:t>Crear las páginas que utilizaremos</w:t>
             </w:r>
           </w:p>
         </w:tc>
@@ -5533,7 +5539,6 @@
                 <w:sz w:val="18"/>
                 <w:szCs w:val="18"/>
               </w:rPr>
-              <w:lastRenderedPageBreak/>
               <w:t>Python</w:t>
             </w:r>
           </w:p>
@@ -5576,7 +5581,7 @@
                 <w:sz w:val="18"/>
                 <w:szCs w:val="18"/>
               </w:rPr>
-              <w:t>4 horas</w:t>
+              <w:t xml:space="preserve">8 horas </w:t>
             </w:r>
           </w:p>
         </w:tc>
@@ -5603,7 +5608,7 @@
                 <w:sz w:val="18"/>
                 <w:szCs w:val="18"/>
               </w:rPr>
-              <w:t>Abel Sánchez</w:t>
+              <w:t>Alexander Hernández</w:t>
             </w:r>
           </w:p>
         </w:tc>
@@ -5647,7 +5652,8 @@
                 <w:sz w:val="18"/>
                 <w:szCs w:val="18"/>
               </w:rPr>
-              <w:t>Programación de software.</w:t>
+              <w:lastRenderedPageBreak/>
+              <w:t>Desarrollar soluciones de software</w:t>
             </w:r>
           </w:p>
         </w:tc>
@@ -5668,7 +5674,7 @@
                 <w:sz w:val="18"/>
                 <w:szCs w:val="18"/>
               </w:rPr>
-              <w:t>Creación de plantillas y páginas</w:t>
+              <w:t>Codificación de funciones</w:t>
             </w:r>
           </w:p>
         </w:tc>
@@ -5691,7 +5697,7 @@
                 <w:sz w:val="18"/>
                 <w:szCs w:val="18"/>
               </w:rPr>
-              <w:t>Crear las páginas que utilizaremos</w:t>
+              <w:t>Trabajar en el backend y en general la lógica del sitio web.</w:t>
             </w:r>
           </w:p>
         </w:tc>
@@ -5754,7 +5760,7 @@
                 <w:sz w:val="18"/>
                 <w:szCs w:val="18"/>
               </w:rPr>
-              <w:t xml:space="preserve">8 horas </w:t>
+              <w:t xml:space="preserve">16 horas </w:t>
             </w:r>
           </w:p>
         </w:tc>
@@ -5781,7 +5787,7 @@
                 <w:sz w:val="18"/>
                 <w:szCs w:val="18"/>
               </w:rPr>
-              <w:t>Alexander Hernández</w:t>
+              <w:t>Abel Sánchez</w:t>
             </w:r>
           </w:p>
         </w:tc>
@@ -5814,18 +5820,34 @@
             <w:pPr>
               <w:jc w:val="both"/>
               <w:rPr>
-                <w:i/>
-                <w:color w:val="548DD4"/>
-                <w:sz w:val="18"/>
-                <w:szCs w:val="18"/>
-              </w:rPr>
-            </w:pPr>
-            <w:r>
-              <w:rPr>
-                <w:sz w:val="18"/>
-                <w:szCs w:val="18"/>
-              </w:rPr>
-              <w:t>Análisis y desarrollo de base de datos</w:t>
+                <w:sz w:val="18"/>
+                <w:szCs w:val="18"/>
+              </w:rPr>
+            </w:pPr>
+            <w:r>
+              <w:rPr>
+                <w:sz w:val="18"/>
+                <w:szCs w:val="18"/>
+              </w:rPr>
+              <w:t>Desarrollar soluciones de software</w:t>
+            </w:r>
+          </w:p>
+          <w:p>
+            <w:pPr>
+              <w:jc w:val="both"/>
+              <w:rPr>
+                <w:i/>
+                <w:color w:val="548DD4"/>
+                <w:sz w:val="18"/>
+                <w:szCs w:val="18"/>
+              </w:rPr>
+            </w:pPr>
+            <w:r>
+              <w:rPr>
+                <w:sz w:val="18"/>
+                <w:szCs w:val="18"/>
+              </w:rPr>
+              <w:t>Consultas de base de datos</w:t>
             </w:r>
           </w:p>
         </w:tc>
@@ -5846,7 +5868,7 @@
                 <w:sz w:val="18"/>
                 <w:szCs w:val="18"/>
               </w:rPr>
-              <w:t>Codificación de funciones</w:t>
+              <w:t>Conexión a base de datos</w:t>
             </w:r>
           </w:p>
         </w:tc>
@@ -5869,7 +5891,7 @@
                 <w:sz w:val="18"/>
                 <w:szCs w:val="18"/>
               </w:rPr>
-              <w:t>Trabajar en el backend y en general la lógica del sitio web.</w:t>
+              <w:t>Conectar correctamente el sistema con un motor de base de datos</w:t>
             </w:r>
           </w:p>
         </w:tc>
@@ -5907,6 +5929,22 @@
                 <w:szCs w:val="18"/>
               </w:rPr>
               <w:t>Django</w:t>
+            </w:r>
+          </w:p>
+          <w:p>
+            <w:pPr>
+              <w:jc w:val="both"/>
+              <w:rPr>
+                <w:sz w:val="18"/>
+                <w:szCs w:val="18"/>
+              </w:rPr>
+            </w:pPr>
+            <w:r>
+              <w:rPr>
+                <w:sz w:val="18"/>
+                <w:szCs w:val="18"/>
+              </w:rPr>
+              <w:t>PostgresSQL</w:t>
             </w:r>
           </w:p>
         </w:tc>
@@ -5932,7 +5970,7 @@
                 <w:sz w:val="18"/>
                 <w:szCs w:val="18"/>
               </w:rPr>
-              <w:t xml:space="preserve">16 horas </w:t>
+              <w:t xml:space="preserve">6 horas </w:t>
             </w:r>
           </w:p>
         </w:tc>
@@ -5992,19 +6030,28 @@
             <w:pPr>
               <w:jc w:val="both"/>
               <w:rPr>
-                <w:i/>
-                <w:color w:val="548DD4"/>
-                <w:sz w:val="18"/>
-                <w:szCs w:val="18"/>
-              </w:rPr>
-            </w:pPr>
-            <w:r>
-              <w:rPr>
-                <w:sz w:val="18"/>
-                <w:szCs w:val="18"/>
-              </w:rPr>
-              <w:t>Propuesta de soluciones a través de un proyecto informático</w:t>
-            </w:r>
+                <w:sz w:val="18"/>
+                <w:szCs w:val="18"/>
+              </w:rPr>
+            </w:pPr>
+            <w:r>
+              <w:rPr>
+                <w:sz w:val="18"/>
+                <w:szCs w:val="18"/>
+              </w:rPr>
+              <w:t>Resolver vulnerabilidades sistémicas</w:t>
+            </w:r>
+          </w:p>
+          <w:p>
+            <w:pPr>
+              <w:jc w:val="both"/>
+              <w:rPr>
+                <w:i/>
+                <w:color w:val="548DD4"/>
+                <w:sz w:val="18"/>
+                <w:szCs w:val="18"/>
+              </w:rPr>
+            </w:pPr>
           </w:p>
         </w:tc>
         <w:tc>
@@ -6024,7 +6071,7 @@
                 <w:sz w:val="18"/>
                 <w:szCs w:val="18"/>
               </w:rPr>
-              <w:t>Conexión a base de datos</w:t>
+              <w:t>Implementación de ciberseguridad</w:t>
             </w:r>
           </w:p>
         </w:tc>
@@ -6047,7 +6094,7 @@
                 <w:sz w:val="18"/>
                 <w:szCs w:val="18"/>
               </w:rPr>
-              <w:t>Conectar correctamente el sistema con un motor de base de datos</w:t>
+              <w:t>Agregar y/o verificar el cumplimiento de aspectos referentes a la seguridad de los datos.</w:t>
             </w:r>
           </w:p>
         </w:tc>
@@ -6095,13 +6142,6 @@
                 <w:szCs w:val="18"/>
               </w:rPr>
             </w:pPr>
-            <w:r>
-              <w:rPr>
-                <w:sz w:val="18"/>
-                <w:szCs w:val="18"/>
-              </w:rPr>
-              <w:t>PostgresSQL</w:t>
-            </w:r>
           </w:p>
         </w:tc>
         <w:tc>
@@ -6126,7 +6166,7 @@
                 <w:sz w:val="18"/>
                 <w:szCs w:val="18"/>
               </w:rPr>
-              <w:t xml:space="preserve">6 horas </w:t>
+              <w:t>6 horas</w:t>
             </w:r>
           </w:p>
         </w:tc>
@@ -6153,7 +6193,7 @@
                 <w:sz w:val="18"/>
                 <w:szCs w:val="18"/>
               </w:rPr>
-              <w:t>Abel Sánchez</w:t>
+              <w:t>Alexander Hernández</w:t>
             </w:r>
           </w:p>
         </w:tc>
@@ -6192,6 +6232,13 @@
                 <w:szCs w:val="18"/>
               </w:rPr>
             </w:pPr>
+            <w:r>
+              <w:rPr>
+                <w:sz w:val="18"/>
+                <w:szCs w:val="18"/>
+              </w:rPr>
+              <w:t>Desarrollar soluciones de software</w:t>
+            </w:r>
           </w:p>
         </w:tc>
         <w:tc>
@@ -6211,7 +6258,7 @@
                 <w:sz w:val="18"/>
                 <w:szCs w:val="18"/>
               </w:rPr>
-              <w:t>Implementación de ciberseguridad</w:t>
+              <w:t>Mejoramiento estético</w:t>
             </w:r>
           </w:p>
         </w:tc>
@@ -6223,18 +6270,16 @@
             <w:pPr>
               <w:jc w:val="both"/>
               <w:rPr>
-                <w:i/>
-                <w:color w:val="548DD4"/>
-                <w:sz w:val="18"/>
-                <w:szCs w:val="18"/>
-              </w:rPr>
-            </w:pPr>
-            <w:r>
-              <w:rPr>
-                <w:sz w:val="18"/>
-                <w:szCs w:val="18"/>
-              </w:rPr>
-              <w:t>Agregar y/o verificar el cumplimiento de aspectos referentes a la seguridad de los datos.</w:t>
+                <w:sz w:val="18"/>
+                <w:szCs w:val="18"/>
+              </w:rPr>
+            </w:pPr>
+            <w:r>
+              <w:rPr>
+                <w:sz w:val="18"/>
+                <w:szCs w:val="18"/>
+              </w:rPr>
+              <w:t>Desarrollar la interfaz gráfica final que tendría el sitio web.</w:t>
             </w:r>
           </w:p>
         </w:tc>
@@ -6295,18 +6340,16 @@
             <w:pPr>
               <w:jc w:val="both"/>
               <w:rPr>
-                <w:i/>
-                <w:color w:val="548DD4"/>
-                <w:sz w:val="18"/>
-                <w:szCs w:val="18"/>
-              </w:rPr>
-            </w:pPr>
-            <w:r>
-              <w:rPr>
-                <w:sz w:val="18"/>
-                <w:szCs w:val="18"/>
-              </w:rPr>
-              <w:t>6 horas</w:t>
+                <w:sz w:val="18"/>
+                <w:szCs w:val="18"/>
+              </w:rPr>
+            </w:pPr>
+            <w:r>
+              <w:rPr>
+                <w:sz w:val="18"/>
+                <w:szCs w:val="18"/>
+              </w:rPr>
+              <w:t>10 horas</w:t>
             </w:r>
           </w:p>
         </w:tc>
@@ -6322,18 +6365,23 @@
             <w:pPr>
               <w:jc w:val="both"/>
               <w:rPr>
-                <w:i/>
-                <w:color w:val="548DD4"/>
-                <w:sz w:val="18"/>
-                <w:szCs w:val="18"/>
-              </w:rPr>
-            </w:pPr>
-            <w:r>
-              <w:rPr>
-                <w:sz w:val="18"/>
-                <w:szCs w:val="18"/>
-              </w:rPr>
-              <w:t>Alexander Hernández</w:t>
+                <w:sz w:val="18"/>
+                <w:szCs w:val="18"/>
+              </w:rPr>
+            </w:pPr>
+            <w:r>
+              <w:rPr>
+                <w:sz w:val="18"/>
+                <w:szCs w:val="18"/>
+              </w:rPr>
+              <w:t>Álvaro</w:t>
+            </w:r>
+            <w:r>
+              <w:rPr>
+                <w:sz w:val="18"/>
+                <w:szCs w:val="18"/>
+              </w:rPr>
+              <w:t xml:space="preserve"> Muñoz</w:t>
             </w:r>
           </w:p>
         </w:tc>
@@ -6345,8 +6393,6 @@
             <w:pPr>
               <w:jc w:val="both"/>
               <w:rPr>
-                <w:i/>
-                <w:color w:val="548DD4"/>
                 <w:sz w:val="18"/>
                 <w:szCs w:val="18"/>
               </w:rPr>
@@ -6372,6 +6418,13 @@
                 <w:szCs w:val="18"/>
               </w:rPr>
             </w:pPr>
+            <w:r>
+              <w:rPr>
+                <w:sz w:val="18"/>
+                <w:szCs w:val="18"/>
+              </w:rPr>
+              <w:t>Desarrollar soluciones de software</w:t>
+            </w:r>
           </w:p>
         </w:tc>
         <w:tc>
@@ -6391,7 +6444,7 @@
                 <w:sz w:val="18"/>
                 <w:szCs w:val="18"/>
               </w:rPr>
-              <w:t>Mejoramiento estético</w:t>
+              <w:t>Hosting</w:t>
             </w:r>
           </w:p>
         </w:tc>
@@ -6403,16 +6456,18 @@
             <w:pPr>
               <w:jc w:val="both"/>
               <w:rPr>
-                <w:sz w:val="18"/>
-                <w:szCs w:val="18"/>
-              </w:rPr>
-            </w:pPr>
-            <w:r>
-              <w:rPr>
-                <w:sz w:val="18"/>
-                <w:szCs w:val="18"/>
-              </w:rPr>
-              <w:t>Desarrollar la interfaz gráfica final que tendría el sitio web.</w:t>
+                <w:i/>
+                <w:color w:val="548DD4"/>
+                <w:sz w:val="18"/>
+                <w:szCs w:val="18"/>
+              </w:rPr>
+            </w:pPr>
+            <w:r>
+              <w:rPr>
+                <w:sz w:val="18"/>
+                <w:szCs w:val="18"/>
+              </w:rPr>
+              <w:t>Cargar el sistema desarrollado a un hosting para que sea accedido por cualquier usuario</w:t>
             </w:r>
           </w:p>
         </w:tc>
@@ -6424,42 +6479,19 @@
             <w:pPr>
               <w:jc w:val="both"/>
               <w:rPr>
-                <w:sz w:val="18"/>
-                <w:szCs w:val="18"/>
-              </w:rPr>
-            </w:pPr>
-            <w:r>
-              <w:rPr>
-                <w:sz w:val="18"/>
-                <w:szCs w:val="18"/>
-              </w:rPr>
-              <w:t>Python</w:t>
-            </w:r>
-          </w:p>
-          <w:p>
-            <w:pPr>
-              <w:jc w:val="both"/>
-              <w:rPr>
-                <w:sz w:val="18"/>
-                <w:szCs w:val="18"/>
-              </w:rPr>
-            </w:pPr>
-            <w:r>
-              <w:rPr>
-                <w:sz w:val="18"/>
-                <w:szCs w:val="18"/>
-              </w:rPr>
-              <w:t>Django</w:t>
-            </w:r>
-          </w:p>
-          <w:p>
-            <w:pPr>
-              <w:jc w:val="both"/>
-              <w:rPr>
-                <w:sz w:val="18"/>
-                <w:szCs w:val="18"/>
-              </w:rPr>
-            </w:pPr>
+                <w:i/>
+                <w:color w:val="548DD4"/>
+                <w:sz w:val="18"/>
+                <w:szCs w:val="18"/>
+              </w:rPr>
+            </w:pPr>
+            <w:r>
+              <w:rPr>
+                <w:sz w:val="18"/>
+                <w:szCs w:val="18"/>
+              </w:rPr>
+              <w:t>Herramienta de hosting por definir</w:t>
+            </w:r>
           </w:p>
         </w:tc>
         <w:tc>
@@ -6473,16 +6505,18 @@
             <w:pPr>
               <w:jc w:val="both"/>
               <w:rPr>
-                <w:sz w:val="18"/>
-                <w:szCs w:val="18"/>
-              </w:rPr>
-            </w:pPr>
-            <w:r>
-              <w:rPr>
-                <w:sz w:val="18"/>
-                <w:szCs w:val="18"/>
-              </w:rPr>
-              <w:t>10 horas</w:t>
+                <w:i/>
+                <w:color w:val="548DD4"/>
+                <w:sz w:val="18"/>
+                <w:szCs w:val="18"/>
+              </w:rPr>
+            </w:pPr>
+            <w:r>
+              <w:rPr>
+                <w:sz w:val="18"/>
+                <w:szCs w:val="18"/>
+              </w:rPr>
+              <w:t>4 horas</w:t>
             </w:r>
           </w:p>
         </w:tc>
@@ -6498,23 +6532,18 @@
             <w:pPr>
               <w:jc w:val="both"/>
               <w:rPr>
-                <w:sz w:val="18"/>
-                <w:szCs w:val="18"/>
-              </w:rPr>
-            </w:pPr>
-            <w:r>
-              <w:rPr>
-                <w:sz w:val="18"/>
-                <w:szCs w:val="18"/>
-              </w:rPr>
-              <w:t>Álvaro</w:t>
-            </w:r>
-            <w:r>
-              <w:rPr>
-                <w:sz w:val="18"/>
-                <w:szCs w:val="18"/>
-              </w:rPr>
-              <w:t xml:space="preserve"> Muñoz</w:t>
+                <w:i/>
+                <w:color w:val="548DD4"/>
+                <w:sz w:val="18"/>
+                <w:szCs w:val="18"/>
+              </w:rPr>
+            </w:pPr>
+            <w:r>
+              <w:rPr>
+                <w:sz w:val="18"/>
+                <w:szCs w:val="18"/>
+              </w:rPr>
+              <w:t xml:space="preserve">Alexander Hernández </w:t>
             </w:r>
           </w:p>
         </w:tc>
@@ -6526,6 +6555,8 @@
             <w:pPr>
               <w:jc w:val="both"/>
               <w:rPr>
+                <w:i/>
+                <w:color w:val="548DD4"/>
                 <w:sz w:val="18"/>
                 <w:szCs w:val="18"/>
               </w:rPr>
@@ -6545,6 +6576,38 @@
             <w:pPr>
               <w:jc w:val="both"/>
               <w:rPr>
+                <w:sz w:val="18"/>
+                <w:szCs w:val="18"/>
+              </w:rPr>
+            </w:pPr>
+            <w:r>
+              <w:rPr>
+                <w:sz w:val="18"/>
+                <w:szCs w:val="18"/>
+              </w:rPr>
+              <w:t>Resolver vulnerabilidades sistémicas</w:t>
+            </w:r>
+          </w:p>
+          <w:p>
+            <w:pPr>
+              <w:jc w:val="both"/>
+              <w:rPr>
+                <w:sz w:val="18"/>
+                <w:szCs w:val="18"/>
+              </w:rPr>
+            </w:pPr>
+            <w:r>
+              <w:rPr>
+                <w:sz w:val="18"/>
+                <w:szCs w:val="18"/>
+              </w:rPr>
+              <w:t>Pruebas de certificación</w:t>
+            </w:r>
+          </w:p>
+          <w:p>
+            <w:pPr>
+              <w:jc w:val="both"/>
+              <w:rPr>
                 <w:i/>
                 <w:color w:val="548DD4"/>
                 <w:sz w:val="18"/>
@@ -6570,7 +6633,7 @@
                 <w:sz w:val="18"/>
                 <w:szCs w:val="18"/>
               </w:rPr>
-              <w:t>Hosting</w:t>
+              <w:t>Mapeo de vulnerabilidades</w:t>
             </w:r>
           </w:p>
         </w:tc>
@@ -6582,18 +6645,16 @@
             <w:pPr>
               <w:jc w:val="both"/>
               <w:rPr>
-                <w:i/>
-                <w:color w:val="548DD4"/>
-                <w:sz w:val="18"/>
-                <w:szCs w:val="18"/>
-              </w:rPr>
-            </w:pPr>
-            <w:r>
-              <w:rPr>
-                <w:sz w:val="18"/>
-                <w:szCs w:val="18"/>
-              </w:rPr>
-              <w:t>Cargar el sistema desarrollado a un hosting para que sea accedido por cualquier usuario</w:t>
+                <w:sz w:val="18"/>
+                <w:szCs w:val="18"/>
+              </w:rPr>
+            </w:pPr>
+            <w:r>
+              <w:rPr>
+                <w:sz w:val="18"/>
+                <w:szCs w:val="18"/>
+              </w:rPr>
+              <w:t>Usar una herramienta como Owasp para encontrar vulnerabilidades en el sistema.</w:t>
             </w:r>
           </w:p>
         </w:tc>
@@ -6616,7 +6677,7 @@
                 <w:sz w:val="18"/>
                 <w:szCs w:val="18"/>
               </w:rPr>
-              <w:t>Herramienta de hosting por definir</w:t>
+              <w:t>Owasp Zap</w:t>
             </w:r>
           </w:p>
         </w:tc>
@@ -6642,7 +6703,7 @@
                 <w:sz w:val="18"/>
                 <w:szCs w:val="18"/>
               </w:rPr>
-              <w:t>4 horas</w:t>
+              <w:t xml:space="preserve">2 horas </w:t>
             </w:r>
           </w:p>
         </w:tc>
@@ -6669,7 +6730,14 @@
                 <w:sz w:val="18"/>
                 <w:szCs w:val="18"/>
               </w:rPr>
-              <w:t xml:space="preserve">Alexander Hernández </w:t>
+              <w:t>Álvaro</w:t>
+            </w:r>
+            <w:r>
+              <w:rPr>
+                <w:sz w:val="18"/>
+                <w:szCs w:val="18"/>
+              </w:rPr>
+              <w:t xml:space="preserve"> Muñoz</w:t>
             </w:r>
           </w:p>
         </w:tc>
@@ -6702,12 +6770,33 @@
             <w:pPr>
               <w:jc w:val="both"/>
               <w:rPr>
-                <w:i/>
-                <w:color w:val="548DD4"/>
-                <w:sz w:val="18"/>
-                <w:szCs w:val="18"/>
-              </w:rPr>
-            </w:pPr>
+                <w:sz w:val="18"/>
+                <w:szCs w:val="18"/>
+              </w:rPr>
+            </w:pPr>
+            <w:r>
+              <w:rPr>
+                <w:sz w:val="18"/>
+                <w:szCs w:val="18"/>
+              </w:rPr>
+              <w:t>Resolver vulnerabilidades sistémicas</w:t>
+            </w:r>
+          </w:p>
+          <w:p>
+            <w:pPr>
+              <w:jc w:val="both"/>
+              <w:rPr>
+                <w:sz w:val="18"/>
+                <w:szCs w:val="18"/>
+              </w:rPr>
+            </w:pPr>
+            <w:r>
+              <w:rPr>
+                <w:sz w:val="18"/>
+                <w:szCs w:val="18"/>
+              </w:rPr>
+              <w:t>Pruebas de certificación</w:t>
+            </w:r>
           </w:p>
         </w:tc>
         <w:tc>
@@ -6727,7 +6816,7 @@
                 <w:sz w:val="18"/>
                 <w:szCs w:val="18"/>
               </w:rPr>
-              <w:t>Mapeo de vulnerabilidades</w:t>
+              <w:t>Pruebas de carga y estrés</w:t>
             </w:r>
           </w:p>
         </w:tc>
@@ -6739,16 +6828,18 @@
             <w:pPr>
               <w:jc w:val="both"/>
               <w:rPr>
-                <w:sz w:val="18"/>
-                <w:szCs w:val="18"/>
-              </w:rPr>
-            </w:pPr>
-            <w:r>
-              <w:rPr>
-                <w:sz w:val="18"/>
-                <w:szCs w:val="18"/>
-              </w:rPr>
-              <w:t>Usar una herramienta como Owasp para encontrar vulnerabilidades en el sistema.</w:t>
+                <w:i/>
+                <w:color w:val="548DD4"/>
+                <w:sz w:val="18"/>
+                <w:szCs w:val="18"/>
+              </w:rPr>
+            </w:pPr>
+            <w:r>
+              <w:rPr>
+                <w:sz w:val="18"/>
+                <w:szCs w:val="18"/>
+              </w:rPr>
+              <w:t>Aplicación de pruebas para comprobar la resistencia del sitio web ante estos ataques.</w:t>
             </w:r>
           </w:p>
         </w:tc>
@@ -6771,7 +6862,7 @@
                 <w:sz w:val="18"/>
                 <w:szCs w:val="18"/>
               </w:rPr>
-              <w:t>Owasp Zap</w:t>
+              <w:t>Jmeter</w:t>
             </w:r>
           </w:p>
         </w:tc>
@@ -6797,7 +6888,7 @@
                 <w:sz w:val="18"/>
                 <w:szCs w:val="18"/>
               </w:rPr>
-              <w:t xml:space="preserve">2 horas </w:t>
+              <w:t>2 horas</w:t>
             </w:r>
           </w:p>
         </w:tc>
@@ -6870,6 +6961,13 @@
                 <w:szCs w:val="18"/>
               </w:rPr>
             </w:pPr>
+            <w:r>
+              <w:rPr>
+                <w:sz w:val="18"/>
+                <w:szCs w:val="18"/>
+              </w:rPr>
+              <w:t>Gestión de proyectos informáticos</w:t>
+            </w:r>
           </w:p>
         </w:tc>
         <w:tc>
@@ -6889,7 +6987,7 @@
                 <w:sz w:val="18"/>
                 <w:szCs w:val="18"/>
               </w:rPr>
-              <w:t>Pruebas de carga y estrés</w:t>
+              <w:t>Marcha blanca</w:t>
             </w:r>
           </w:p>
         </w:tc>
@@ -6912,7 +7010,7 @@
                 <w:sz w:val="18"/>
                 <w:szCs w:val="18"/>
               </w:rPr>
-              <w:t>Aplicación de pruebas para comprobar la resistencia del sitio web ante estos ataques.</w:t>
+              <w:t>Publicar y compartir el sitio web para su uso por usuarios reales</w:t>
             </w:r>
           </w:p>
         </w:tc>
@@ -6935,7 +7033,7 @@
                 <w:sz w:val="18"/>
                 <w:szCs w:val="18"/>
               </w:rPr>
-              <w:t>Jmeter</w:t>
+              <w:t>Medios de difusión</w:t>
             </w:r>
           </w:p>
         </w:tc>
@@ -6961,7 +7059,7 @@
                 <w:sz w:val="18"/>
                 <w:szCs w:val="18"/>
               </w:rPr>
-              <w:t>2 horas</w:t>
+              <w:t xml:space="preserve">6 horas </w:t>
             </w:r>
           </w:p>
         </w:tc>
@@ -6988,14 +7086,7 @@
                 <w:sz w:val="18"/>
                 <w:szCs w:val="18"/>
               </w:rPr>
-              <w:t>Álvaro</w:t>
-            </w:r>
-            <w:r>
-              <w:rPr>
-                <w:sz w:val="18"/>
-                <w:szCs w:val="18"/>
-              </w:rPr>
-              <w:t xml:space="preserve"> Muñoz</w:t>
+              <w:t>Alexander Hernández</w:t>
             </w:r>
           </w:p>
         </w:tc>
@@ -7034,163 +7125,13 @@
                 <w:szCs w:val="18"/>
               </w:rPr>
             </w:pPr>
-          </w:p>
-        </w:tc>
-        <w:tc>
-          <w:tcPr>
-            <w:tcW w:w="1575" w:type="dxa"/>
-          </w:tcPr>
-          <w:p>
-            <w:pPr>
-              <w:jc w:val="both"/>
-              <w:rPr>
-                <w:sz w:val="18"/>
-                <w:szCs w:val="18"/>
-              </w:rPr>
-            </w:pPr>
-            <w:r>
-              <w:rPr>
-                <w:sz w:val="18"/>
-                <w:szCs w:val="18"/>
-              </w:rPr>
-              <w:t>Marcha blanca</w:t>
-            </w:r>
-          </w:p>
-        </w:tc>
-        <w:tc>
-          <w:tcPr>
-            <w:tcW w:w="1575" w:type="dxa"/>
-          </w:tcPr>
-          <w:p>
-            <w:pPr>
-              <w:jc w:val="both"/>
-              <w:rPr>
-                <w:i/>
-                <w:color w:val="548DD4"/>
-                <w:sz w:val="18"/>
-                <w:szCs w:val="18"/>
-              </w:rPr>
-            </w:pPr>
-            <w:r>
-              <w:rPr>
-                <w:sz w:val="18"/>
-                <w:szCs w:val="18"/>
-              </w:rPr>
-              <w:t>Publicar y compartir el sitio web para su uso por usuarios reales</w:t>
-            </w:r>
-          </w:p>
-        </w:tc>
-        <w:tc>
-          <w:tcPr>
-            <w:tcW w:w="1590" w:type="dxa"/>
-          </w:tcPr>
-          <w:p>
-            <w:pPr>
-              <w:jc w:val="both"/>
-              <w:rPr>
-                <w:i/>
-                <w:color w:val="548DD4"/>
-                <w:sz w:val="18"/>
-                <w:szCs w:val="18"/>
-              </w:rPr>
-            </w:pPr>
-            <w:r>
-              <w:rPr>
-                <w:sz w:val="18"/>
-                <w:szCs w:val="18"/>
-              </w:rPr>
-              <w:t>Medios de difusión</w:t>
-            </w:r>
-          </w:p>
-        </w:tc>
-        <w:tc>
-          <w:tcPr>
-            <w:tcW w:w="1695" w:type="dxa"/>
-            <w:tcBorders>
-              <w:right w:val="single" w:sz="4" w:space="0" w:color="FFFFFF"/>
-            </w:tcBorders>
-          </w:tcPr>
-          <w:p>
-            <w:pPr>
-              <w:jc w:val="both"/>
-              <w:rPr>
-                <w:i/>
-                <w:color w:val="548DD4"/>
-                <w:sz w:val="18"/>
-                <w:szCs w:val="18"/>
-              </w:rPr>
-            </w:pPr>
-            <w:r>
-              <w:rPr>
-                <w:sz w:val="18"/>
-                <w:szCs w:val="18"/>
-              </w:rPr>
-              <w:t xml:space="preserve">6 horas </w:t>
-            </w:r>
-          </w:p>
-        </w:tc>
-        <w:tc>
-          <w:tcPr>
-            <w:tcW w:w="1440" w:type="dxa"/>
-            <w:tcBorders>
-              <w:left w:val="single" w:sz="4" w:space="0" w:color="FFFFFF"/>
-            </w:tcBorders>
-            <w:shd w:val="clear" w:color="auto" w:fill="D9D9D9"/>
-          </w:tcPr>
-          <w:p>
-            <w:pPr>
-              <w:jc w:val="both"/>
-              <w:rPr>
-                <w:i/>
-                <w:color w:val="548DD4"/>
-                <w:sz w:val="18"/>
-                <w:szCs w:val="18"/>
-              </w:rPr>
-            </w:pPr>
-            <w:r>
-              <w:rPr>
-                <w:sz w:val="18"/>
-                <w:szCs w:val="18"/>
-              </w:rPr>
-              <w:t>Alexander Hernández</w:t>
-            </w:r>
-          </w:p>
-        </w:tc>
-        <w:tc>
-          <w:tcPr>
-            <w:tcW w:w="1575" w:type="dxa"/>
-          </w:tcPr>
-          <w:p>
-            <w:pPr>
-              <w:jc w:val="both"/>
-              <w:rPr>
-                <w:i/>
-                <w:color w:val="548DD4"/>
-                <w:sz w:val="18"/>
-                <w:szCs w:val="18"/>
-              </w:rPr>
-            </w:pPr>
-          </w:p>
-        </w:tc>
-      </w:tr>
-      <w:tr>
-        <w:trPr>
-          <w:jc w:val="center"/>
-        </w:trPr>
-        <w:tc>
-          <w:tcPr>
-            <w:tcW w:w="1575" w:type="dxa"/>
-          </w:tcPr>
-          <w:p>
-            <w:pPr>
-              <w:jc w:val="both"/>
-              <w:rPr>
-                <w:i/>
-                <w:color w:val="548DD4"/>
-                <w:sz w:val="18"/>
-                <w:szCs w:val="18"/>
-              </w:rPr>
-            </w:pPr>
+            <w:r>
+              <w:rPr>
+                <w:sz w:val="18"/>
+                <w:szCs w:val="18"/>
+              </w:rPr>
+              <w:t>Gestión de proyectos informáticos</w:t>
+            </w:r>
           </w:p>
         </w:tc>
         <w:tc>
@@ -7467,10 +7408,10 @@
           <w:noProof/>
         </w:rPr>
         <w:drawing>
-          <wp:inline distT="0" distB="0" distL="0" distR="0" wp14:anchorId="3415C165" wp14:editId="7FB8ADAC">
-            <wp:extent cx="5400040" cy="3713480"/>
-            <wp:effectExtent l="0" t="0" r="0" b="1270"/>
-            <wp:docPr id="1832133387" name="Imagen 4"/>
+          <wp:inline distT="0" distB="0" distL="0" distR="0" wp14:anchorId="0E91071C" wp14:editId="56214852">
+            <wp:extent cx="5400040" cy="3314700"/>
+            <wp:effectExtent l="0" t="0" r="0" b="0"/>
+            <wp:docPr id="200140398" name="Imagen 4"/>
             <wp:cNvGraphicFramePr>
               <a:graphicFrameLocks xmlns:a="http://schemas.openxmlformats.org/drawingml/2006/main" noChangeAspect="1"/>
             </wp:cNvGraphicFramePr>
@@ -7499,7 +7440,7 @@
                   <pic:spPr bwMode="auto">
                     <a:xfrm>
                       <a:off x="0" y="0"/>
-                      <a:ext cx="5400040" cy="3713480"/>
+                      <a:ext cx="5400040" cy="3314700"/>
                     </a:xfrm>
                     <a:prstGeom prst="rect">
                       <a:avLst/>

</xml_diff>